<commit_message>
not done diagram Ganta
</commit_message>
<xml_diff>
--- a/Итоговый курсовик 1.1.docx
+++ b/Итоговый курсовик 1.1.docx
@@ -1521,7 +1521,6 @@
         </w:rPr>
         <w:t xml:space="preserve">Руководитель курсового </w:t>
       </w:r>
-      <w:proofErr w:type="gramStart"/>
       <w:r>
         <w:rPr>
           <w:szCs w:val="28"/>
@@ -1532,15 +1531,8 @@
         <w:rPr>
           <w:szCs w:val="28"/>
         </w:rPr>
-        <w:t xml:space="preserve"> </w:t>
-      </w:r>
-      <w:r>
-        <w:rPr>
-          <w:szCs w:val="28"/>
-        </w:rPr>
         <w:t>_</w:t>
       </w:r>
-      <w:proofErr w:type="gramEnd"/>
       <w:r>
         <w:rPr>
           <w:szCs w:val="28"/>
@@ -3333,6 +3325,7 @@
           <w:sz w:val="32"/>
           <w:szCs w:val="32"/>
         </w:rPr>
+        <w:lastRenderedPageBreak/>
         <w:t>Инициация</w:t>
       </w:r>
       <w:r>
@@ -3632,6 +3625,7 @@
         <w:rPr>
           <w:szCs w:val="28"/>
         </w:rPr>
+        <w:lastRenderedPageBreak/>
         <w:t>Целевая аудитория информационной системы – это</w:t>
       </w:r>
       <w:r>
@@ -3706,19 +3700,7 @@
         <w:rPr>
           <w:szCs w:val="28"/>
         </w:rPr>
-        <w:t xml:space="preserve">Главная цель проекта – разработать и внедрить </w:t>
-      </w:r>
-      <w:r>
-        <w:rPr>
-          <w:szCs w:val="28"/>
-        </w:rPr>
-        <w:t>информационную систему составления и просмотр расписания</w:t>
-      </w:r>
-      <w:r>
-        <w:rPr>
-          <w:szCs w:val="28"/>
-        </w:rPr>
-        <w:t xml:space="preserve"> в учебные заведения, с целью повышения качества и скорости оставления расписания.</w:t>
+        <w:t>Главная цель проекта – разработать и внедрить информационную систему составления и просмотр расписания в учебные заведения, с целью повышения качества и скорости оставления расписания.</w:t>
       </w:r>
     </w:p>
     <w:p>
@@ -4093,6 +4075,7 @@
           <w:sz w:val="28"/>
           <w:szCs w:val="28"/>
         </w:rPr>
+        <w:lastRenderedPageBreak/>
         <w:t>Разработка приложения и сайта для просмотра расписания</w:t>
       </w:r>
       <w:r>
@@ -5386,6 +5369,7 @@
               <w:rPr>
                 <w:szCs w:val="28"/>
               </w:rPr>
+              <w:lastRenderedPageBreak/>
               <w:t>3.1</w:t>
             </w:r>
           </w:p>
@@ -7122,6 +7106,7 @@
               <w:rPr>
                 <w:szCs w:val="28"/>
               </w:rPr>
+              <w:lastRenderedPageBreak/>
               <w:t>Разведчик проекта</w:t>
             </w:r>
           </w:p>
@@ -7621,6 +7606,7 @@
           <w:bCs/>
           <w:szCs w:val="24"/>
         </w:rPr>
+        <w:lastRenderedPageBreak/>
         <w:t>Для проектирования интерфейса приложения понадобится специализированные редакторы, которые помогут облегчит работу дизайнера. Дизайнер может сначала графически построить прототип будущего приложения легко изменяя его без кода. Такое средство проектирование может уменьшить будущую работу и способствует понять на раннем этапе проекта, требование конечного пользователя к дизайну приложения.</w:t>
       </w:r>
     </w:p>
@@ -7860,7 +7846,14 @@
         <w:rPr>
           <w:szCs w:val="28"/>
         </w:rPr>
-        <w:t xml:space="preserve"> – многофункциональный графический редактор, разрабатываемый и распространяемый компанией Adobe Systems. В основном работает с растровыми изображениями, однако имеет некоторые векторные инструменты. Продукт является лидером рынка в области коммерческих средств редактирования растровых изображений и наиболее известной программой разработчика.</w:t>
+        <w:t xml:space="preserve"> – многофункциональный графический редактор, разрабатываемый и распространяемый компанией Adobe Systems. В основном работает с растровыми изображениями, однако имеет некоторые векторные инструменты. Продукт является </w:t>
+      </w:r>
+      <w:r>
+        <w:rPr>
+          <w:szCs w:val="28"/>
+        </w:rPr>
+        <w:lastRenderedPageBreak/>
+        <w:t>лидером рынка в области коммерческих средств редактирования растровых изображений и наиболее известной программой разработчика.</w:t>
       </w:r>
     </w:p>
     <w:p>
@@ -8704,6 +8697,7 @@
           <w:szCs w:val="28"/>
           <w:lang w:val="en-US"/>
         </w:rPr>
+        <w:lastRenderedPageBreak/>
         <w:t>Visual</w:t>
       </w:r>
       <w:r>
@@ -9388,6 +9382,7 @@
           <w:szCs w:val="28"/>
           <w:lang w:val="en-US"/>
         </w:rPr>
+        <w:lastRenderedPageBreak/>
         <w:t>Fozzy</w:t>
       </w:r>
       <w:r>
@@ -10483,7 +10478,14 @@
         <w:rPr>
           <w:szCs w:val="28"/>
         </w:rPr>
-        <w:t>– это система управления реляционными базами данных с открытым исходным кодом (RDBMS). Разработку и поддержку MySQL осуществляет корпорация Oracle. Чаще всего систему управления базами данных MySQL используют в следующих проектах: CMS (Content Management System). В системах управления контентом у MySQL (в связке с PHP/Apache) нет более сильного соперника. Веб-сайты. В базах данных сайтов MySQL помогает сохранять данные и отслеживать регистрацию пользователей. Корпоративные системы, ERP/CRM-приложения.</w:t>
+        <w:t xml:space="preserve">– это система управления реляционными базами данных с открытым исходным кодом (RDBMS). Разработку и поддержку MySQL осуществляет корпорация Oracle. Чаще всего систему управления базами данных MySQL </w:t>
+      </w:r>
+      <w:r>
+        <w:rPr>
+          <w:szCs w:val="28"/>
+        </w:rPr>
+        <w:lastRenderedPageBreak/>
+        <w:t>используют в следующих проектах: CMS (Content Management System). В системах управления контентом у MySQL (в связке с PHP/Apache) нет более сильного соперника. Веб-сайты. В базах данных сайтов MySQL помогает сохранять данные и отслеживать регистрацию пользователей. Корпоративные системы, ERP/CRM-приложения.</w:t>
       </w:r>
     </w:p>
     <w:p>
@@ -11260,6 +11262,7 @@
               <w:rPr>
                 <w:szCs w:val="28"/>
               </w:rPr>
+              <w:lastRenderedPageBreak/>
               <w:t>№</w:t>
             </w:r>
           </w:p>
@@ -12068,13 +12071,7 @@
               <w:rPr>
                 <w:szCs w:val="28"/>
               </w:rPr>
-              <w:t xml:space="preserve"> –</w:t>
-            </w:r>
-            <w:r>
-              <w:rPr>
-                <w:szCs w:val="28"/>
-              </w:rPr>
-              <w:t xml:space="preserve"> 22.11.22</w:t>
+              <w:t xml:space="preserve"> – 22.11.22</w:t>
             </w:r>
           </w:p>
         </w:tc>
@@ -12368,6 +12365,7 @@
               <w:rPr>
                 <w:szCs w:val="28"/>
               </w:rPr>
+              <w:lastRenderedPageBreak/>
               <w:t>3.4</w:t>
             </w:r>
           </w:p>
@@ -13500,6 +13498,7 @@
         <w:rPr>
           <w:szCs w:val="28"/>
         </w:rPr>
+        <w:lastRenderedPageBreak/>
         <w:br w:type="page"/>
       </w:r>
     </w:p>
@@ -13529,6 +13528,7 @@
           <w:sz w:val="32"/>
           <w:szCs w:val="32"/>
         </w:rPr>
+        <w:lastRenderedPageBreak/>
         <w:t>Содержание проекта</w:t>
       </w:r>
       <w:bookmarkEnd w:id="8"/>
@@ -13884,7 +13884,16 @@
           <w:szCs w:val="28"/>
           <w:lang w:eastAsia="ru-RU"/>
         </w:rPr>
-        <w:t>База данных выполняет свою главную функцию хранения информации расписания занятий;</w:t>
+        <w:t xml:space="preserve">База данных выполняет свою главную функцию хранения информации </w:t>
+      </w:r>
+      <w:r>
+        <w:rPr>
+          <w:rFonts w:eastAsia="Times New Roman"/>
+          <w:szCs w:val="28"/>
+          <w:lang w:eastAsia="ru-RU"/>
+        </w:rPr>
+        <w:lastRenderedPageBreak/>
+        <w:t>расписания занятий;</w:t>
       </w:r>
     </w:p>
     <w:p>
@@ -14341,6 +14350,7 @@
           <w:sz w:val="28"/>
           <w:szCs w:val="40"/>
         </w:rPr>
+        <w:lastRenderedPageBreak/>
         <w:t xml:space="preserve"> </w:t>
       </w:r>
       <w:bookmarkStart w:id="20" w:name="_Toc119489015"/>
@@ -15165,6 +15175,7 @@
               <w:rPr>
                 <w:rFonts w:ascii="Calibri" w:eastAsia="Times New Roman" w:hAnsi="Calibri"/>
               </w:rPr>
+              <w:lastRenderedPageBreak/>
               <w:t>1</w:t>
             </w:r>
           </w:p>
@@ -17118,7 +17129,15 @@
           <w:rFonts w:eastAsia="Times New Roman"/>
           <w:szCs w:val="36"/>
         </w:rPr>
-        <w:t>Испытание представленной модели и контроль качества ее работы провести на базе компьютерного класса кафедры. Во время испытаний проверить работу системы по следующим позициям:</w:t>
+        <w:t xml:space="preserve">Испытание представленной модели и контроль качества ее работы провести на базе компьютерного класса кафедры. Во время испытаний проверить работу системы </w:t>
+      </w:r>
+      <w:r>
+        <w:rPr>
+          <w:rFonts w:eastAsia="Times New Roman"/>
+          <w:szCs w:val="36"/>
+        </w:rPr>
+        <w:lastRenderedPageBreak/>
+        <w:t>по следующим позициям:</w:t>
       </w:r>
     </w:p>
     <w:p>
@@ -17482,6 +17501,7 @@
           <w:szCs w:val="28"/>
           <w:lang w:eastAsia="ja-JP"/>
         </w:rPr>
+        <w:lastRenderedPageBreak/>
         <w:drawing>
           <wp:inline distT="0" distB="0" distL="0" distR="0" wp14:anchorId="71FEF186" wp14:editId="5C849C30">
             <wp:extent cx="6480175" cy="6744970"/>
@@ -17586,8 +17606,8 @@
           <w:rFonts w:eastAsiaTheme="minorHAnsi"/>
           <w:b/>
           <w:bCs/>
-          <w:sz w:val="32"/>
-          <w:szCs w:val="32"/>
+          <w:sz w:val="28"/>
+          <w:szCs w:val="28"/>
           <w:lang w:eastAsia="ja-JP"/>
         </w:rPr>
       </w:pPr>
@@ -17596,8 +17616,8 @@
           <w:rFonts w:eastAsiaTheme="minorHAnsi"/>
           <w:b/>
           <w:bCs/>
-          <w:sz w:val="32"/>
-          <w:szCs w:val="32"/>
+          <w:sz w:val="28"/>
+          <w:szCs w:val="28"/>
           <w:lang w:eastAsia="ja-JP"/>
         </w:rPr>
         <w:t>Функциональная диаграмма</w:t>
@@ -17636,6 +17656,7 @@
           <w:szCs w:val="28"/>
           <w:lang w:eastAsia="ja-JP"/>
         </w:rPr>
+        <w:lastRenderedPageBreak/>
         <w:t>На вход у нас будет подаваться Учебный отдел, данные по дисциплинам, далее мы эти данные наша ИС будет обрабатывать, чтобы на выходе получить Расписание в удобной форме для студента, преподавателя и инженера кафедры.</w:t>
       </w:r>
     </w:p>
@@ -17828,6 +17849,7 @@
           <w:noProof/>
           <w:sz w:val="22"/>
         </w:rPr>
+        <w:lastRenderedPageBreak/>
         <w:drawing>
           <wp:inline distT="0" distB="0" distL="0" distR="0" wp14:anchorId="3C218F7F" wp14:editId="11ACBA70">
             <wp:extent cx="5343896" cy="3544619"/>
@@ -18048,8 +18070,8 @@
           <w:rFonts w:eastAsiaTheme="minorHAnsi"/>
           <w:b/>
           <w:bCs/>
-          <w:sz w:val="32"/>
-          <w:szCs w:val="32"/>
+          <w:sz w:val="28"/>
+          <w:szCs w:val="28"/>
           <w:lang w:eastAsia="ja-JP"/>
         </w:rPr>
       </w:pPr>
@@ -18058,10 +18080,11 @@
           <w:rFonts w:eastAsiaTheme="minorHAnsi"/>
           <w:b/>
           <w:bCs/>
-          <w:sz w:val="32"/>
-          <w:szCs w:val="32"/>
+          <w:sz w:val="28"/>
+          <w:szCs w:val="28"/>
           <w:lang w:eastAsia="ja-JP"/>
         </w:rPr>
+        <w:lastRenderedPageBreak/>
         <w:t>Схема базы данных</w:t>
       </w:r>
     </w:p>
@@ -18188,7 +18211,16 @@
           <w:szCs w:val="28"/>
           <w:lang w:eastAsia="ja-JP"/>
         </w:rPr>
-        <w:t>Так же для уникального определения Группы студентов, у нас создана сущность с названием Группа студентов. Она определяет качества каждой группы, такие как Краткое наименование группы, Полное наименование группы, Количество студентов в группе и Специальность, последний атрибут будет подтягиваться из справочника Специальность, который в свою очередь будет зависеть от справочника Кафедра, для снижения рисков ошибок пользователей и сохранение информационной целостности БД.</w:t>
+        <w:t xml:space="preserve">Так же для уникального определения Группы студентов, у нас создана сущность с названием Группа студентов. Она определяет качества каждой группы, такие как Краткое наименование группы, Полное наименование группы, Количество студентов в группе и Специальность, последний атрибут будет подтягиваться из справочника Специальность, который в свою очередь будет зависеть от справочника </w:t>
+      </w:r>
+      <w:r>
+        <w:rPr>
+          <w:rFonts w:eastAsiaTheme="minorHAnsi"/>
+          <w:szCs w:val="28"/>
+          <w:lang w:eastAsia="ja-JP"/>
+        </w:rPr>
+        <w:lastRenderedPageBreak/>
+        <w:t>Кафедра, для снижения рисков ошибок пользователей и сохранение информационной целостности БД.</w:t>
       </w:r>
     </w:p>
     <w:p>
@@ -18366,6 +18398,7 @@
           <w:b/>
           <w:szCs w:val="24"/>
         </w:rPr>
+        <w:lastRenderedPageBreak/>
         <w:t>Программное обеспечение</w:t>
       </w:r>
     </w:p>
@@ -18504,6 +18537,7 @@
           <w:szCs w:val="28"/>
           <w:lang w:val="en-US"/>
         </w:rPr>
+        <w:lastRenderedPageBreak/>
         <w:drawing>
           <wp:inline distT="0" distB="0" distL="0" distR="0" wp14:anchorId="29AA1923" wp14:editId="7D931533">
             <wp:extent cx="5773479" cy="4091116"/>
@@ -18654,6 +18688,7 @@
           <w:rFonts w:eastAsiaTheme="minorHAnsi"/>
           <w:szCs w:val="28"/>
         </w:rPr>
+        <w:lastRenderedPageBreak/>
         <w:t>Рисунок 3 – эскизный интерфейс, авторизация</w:t>
       </w:r>
     </w:p>
@@ -18808,6 +18843,7 @@
           <w:noProof/>
           <w:szCs w:val="28"/>
         </w:rPr>
+        <w:lastRenderedPageBreak/>
         <w:drawing>
           <wp:inline distT="0" distB="0" distL="0" distR="0" wp14:anchorId="520EC913" wp14:editId="1C44C049">
             <wp:extent cx="5940425" cy="3408680"/>
@@ -18923,6 +18959,7 @@
           <w:noProof/>
           <w:szCs w:val="28"/>
         </w:rPr>
+        <w:lastRenderedPageBreak/>
         <w:drawing>
           <wp:inline distT="0" distB="0" distL="0" distR="0" wp14:anchorId="149176F5" wp14:editId="2B8D3E97">
             <wp:extent cx="5784112" cy="3310330"/>
@@ -19073,6 +19110,7 @@
           <w:rFonts w:eastAsiaTheme="minorHAnsi"/>
           <w:szCs w:val="28"/>
         </w:rPr>
+        <w:lastRenderedPageBreak/>
         <w:t>Рисунок 6 – финальный интерфейс, экран экзаменов</w:t>
       </w:r>
     </w:p>
@@ -19285,6 +19323,7 @@
           <w:noProof/>
           <w:szCs w:val="28"/>
         </w:rPr>
+        <w:lastRenderedPageBreak/>
         <w:drawing>
           <wp:inline distT="0" distB="0" distL="0" distR="0" wp14:anchorId="4255AA63" wp14:editId="6B767865">
             <wp:extent cx="5940425" cy="3145790"/>
@@ -19359,6 +19398,456 @@
     </w:p>
     <w:p>
       <w:pPr>
+        <w:jc w:val="both"/>
+        <w:rPr>
+          <w:rFonts w:eastAsia="Times New Roman"/>
+          <w:color w:val="000000"/>
+          <w:szCs w:val="28"/>
+        </w:rPr>
+      </w:pPr>
+      <w:r>
+        <w:rPr>
+          <w:rFonts w:eastAsia="Times New Roman"/>
+          <w:color w:val="000000"/>
+          <w:szCs w:val="28"/>
+        </w:rPr>
+        <w:t>На рисунке 1, представлен алгоритм работы приложения, сначала происходит авторизация пользователя, далее если пользователь выбирает страницу Расписание, то он должен выбрать группу и неделю, чтоб увидеть расписание. Если будет выбрана страница экзамены, то пользователю отобразится выбор группы, после выбора группы отобразятся сами экзамены.</w:t>
+      </w:r>
+    </w:p>
+    <w:p>
+      <w:pPr>
+        <w:jc w:val="both"/>
+        <w:rPr>
+          <w:rFonts w:eastAsia="Times New Roman"/>
+          <w:color w:val="000000"/>
+          <w:szCs w:val="28"/>
+        </w:rPr>
+      </w:pPr>
+      <w:r>
+        <w:rPr>
+          <w:rFonts w:eastAsia="Times New Roman"/>
+          <w:color w:val="000000"/>
+          <w:szCs w:val="28"/>
+        </w:rPr>
+        <w:t>Если пользователь выберет страницу составителя расписания, то он перейдет в алгоритм, рассмотренный на рисунке 2.</w:t>
+      </w:r>
+    </w:p>
+    <w:p>
+      <w:pPr>
+        <w:ind w:firstLine="0"/>
+        <w:jc w:val="center"/>
+        <w:rPr>
+          <w:rFonts w:eastAsia="Times New Roman"/>
+          <w:color w:val="000000"/>
+          <w:szCs w:val="28"/>
+        </w:rPr>
+      </w:pPr>
+      <w:r>
+        <w:rPr>
+          <w:rFonts w:eastAsia="Times New Roman"/>
+          <w:color w:val="000000"/>
+          <w:szCs w:val="28"/>
+        </w:rPr>
+        <w:lastRenderedPageBreak/>
+        <w:drawing>
+          <wp:inline distT="0" distB="0" distL="0" distR="0" wp14:anchorId="256DCB27" wp14:editId="00176480">
+            <wp:extent cx="3215919" cy="4557155"/>
+            <wp:effectExtent l="0" t="0" r="3810" b="0"/>
+            <wp:docPr id="23" name="Рисунок 23"/>
+            <wp:cNvGraphicFramePr>
+              <a:graphicFrameLocks xmlns:a="http://schemas.openxmlformats.org/drawingml/2006/main" noChangeAspect="1"/>
+            </wp:cNvGraphicFramePr>
+            <a:graphic xmlns:a="http://schemas.openxmlformats.org/drawingml/2006/main">
+              <a:graphicData uri="http://schemas.openxmlformats.org/drawingml/2006/picture">
+                <pic:pic xmlns:pic="http://schemas.openxmlformats.org/drawingml/2006/picture">
+                  <pic:nvPicPr>
+                    <pic:cNvPr id="1" name=""/>
+                    <pic:cNvPicPr/>
+                  </pic:nvPicPr>
+                  <pic:blipFill>
+                    <a:blip r:embed="rId23"/>
+                    <a:stretch>
+                      <a:fillRect/>
+                    </a:stretch>
+                  </pic:blipFill>
+                  <pic:spPr>
+                    <a:xfrm>
+                      <a:off x="0" y="0"/>
+                      <a:ext cx="3215919" cy="4557155"/>
+                    </a:xfrm>
+                    <a:prstGeom prst="rect">
+                      <a:avLst/>
+                    </a:prstGeom>
+                  </pic:spPr>
+                </pic:pic>
+              </a:graphicData>
+            </a:graphic>
+          </wp:inline>
+        </w:drawing>
+      </w:r>
+    </w:p>
+    <w:p>
+      <w:pPr>
+        <w:ind w:firstLine="0"/>
+        <w:jc w:val="center"/>
+        <w:rPr>
+          <w:rFonts w:eastAsia="Times New Roman"/>
+          <w:color w:val="000000"/>
+          <w:szCs w:val="28"/>
+        </w:rPr>
+      </w:pPr>
+      <w:r>
+        <w:rPr>
+          <w:rFonts w:eastAsia="Times New Roman"/>
+          <w:color w:val="000000"/>
+          <w:szCs w:val="28"/>
+        </w:rPr>
+        <w:t>Рисунок 1 – алгоритм работы приложения</w:t>
+      </w:r>
+    </w:p>
+    <w:p>
+      <w:pPr>
+        <w:jc w:val="both"/>
+        <w:rPr>
+          <w:rFonts w:eastAsia="Times New Roman"/>
+          <w:color w:val="000000"/>
+          <w:szCs w:val="28"/>
+        </w:rPr>
+      </w:pPr>
+      <w:r>
+        <w:rPr>
+          <w:rFonts w:eastAsia="Times New Roman"/>
+          <w:color w:val="000000"/>
+          <w:szCs w:val="28"/>
+        </w:rPr>
+        <w:t>На рисунке 2 мы видим алгоритм редактирования пар, который начинается с проверки на составителя расписания, если пользователь таковым не является, то дальше он пройти не сможет</w:t>
+      </w:r>
+    </w:p>
+    <w:p>
+      <w:pPr>
+        <w:jc w:val="both"/>
+        <w:rPr>
+          <w:rFonts w:eastAsia="Times New Roman"/>
+          <w:color w:val="000000"/>
+          <w:szCs w:val="28"/>
+        </w:rPr>
+      </w:pPr>
+      <w:r>
+        <w:rPr>
+          <w:rFonts w:eastAsia="Times New Roman"/>
+          <w:color w:val="000000"/>
+          <w:szCs w:val="28"/>
+        </w:rPr>
+        <w:t>Если пользователь является составителем расписания, то ему надо выбрать неделю, группу и карточку дня, далее эта карточка дня передает данные окну редактирования, и составитель расписания может изменять данные карточки из окна редактирования.</w:t>
+      </w:r>
+    </w:p>
+    <w:p>
+      <w:pPr>
+        <w:jc w:val="both"/>
+        <w:rPr>
+          <w:rFonts w:eastAsia="Times New Roman"/>
+          <w:color w:val="000000"/>
+          <w:szCs w:val="28"/>
+        </w:rPr>
+      </w:pPr>
+      <w:r>
+        <w:rPr>
+          <w:rFonts w:eastAsia="Times New Roman"/>
+          <w:color w:val="000000"/>
+          <w:szCs w:val="28"/>
+        </w:rPr>
+        <w:t xml:space="preserve">Если пользователь захочет выйти ему будет предложено остаться, если пользователь </w:t>
+      </w:r>
+      <w:r>
+        <w:rPr>
+          <w:rFonts w:eastAsia="Times New Roman"/>
+          <w:color w:val="000000"/>
+          <w:szCs w:val="28"/>
+        </w:rPr>
+        <w:t>все-таки</w:t>
+      </w:r>
+      <w:r>
+        <w:rPr>
+          <w:rFonts w:eastAsia="Times New Roman"/>
+          <w:color w:val="000000"/>
+          <w:szCs w:val="28"/>
+        </w:rPr>
+        <w:t xml:space="preserve"> нажмет выйти, программа его предупредит, что данные будут потеряны, если пользователь подтвердит это, то карточка закроется без сохранения, если же пользователь откажется от потери данных, то ему будет предложено сохранить данные, если он согласится данные запишутся в БД, иначе будет продолжено редактирование карточек.</w:t>
+      </w:r>
+    </w:p>
+    <w:p>
+      <w:pPr>
+        <w:ind w:firstLine="0"/>
+        <w:jc w:val="center"/>
+        <w:rPr>
+          <w:rFonts w:eastAsia="Times New Roman"/>
+          <w:color w:val="000000"/>
+          <w:szCs w:val="28"/>
+        </w:rPr>
+      </w:pPr>
+      <w:r>
+        <w:rPr>
+          <w:noProof/>
+        </w:rPr>
+        <w:lastRenderedPageBreak/>
+        <w:drawing>
+          <wp:inline distT="0" distB="0" distL="0" distR="0" wp14:anchorId="5EA79277" wp14:editId="5DAACDAC">
+            <wp:extent cx="3066667" cy="7085714"/>
+            <wp:effectExtent l="0" t="0" r="635" b="1270"/>
+            <wp:docPr id="26" name="Рисунок 26"/>
+            <wp:cNvGraphicFramePr>
+              <a:graphicFrameLocks xmlns:a="http://schemas.openxmlformats.org/drawingml/2006/main" noChangeAspect="1"/>
+            </wp:cNvGraphicFramePr>
+            <a:graphic xmlns:a="http://schemas.openxmlformats.org/drawingml/2006/main">
+              <a:graphicData uri="http://schemas.openxmlformats.org/drawingml/2006/picture">
+                <pic:pic xmlns:pic="http://schemas.openxmlformats.org/drawingml/2006/picture">
+                  <pic:nvPicPr>
+                    <pic:cNvPr id="1" name=""/>
+                    <pic:cNvPicPr/>
+                  </pic:nvPicPr>
+                  <pic:blipFill>
+                    <a:blip r:embed="rId24"/>
+                    <a:stretch>
+                      <a:fillRect/>
+                    </a:stretch>
+                  </pic:blipFill>
+                  <pic:spPr>
+                    <a:xfrm>
+                      <a:off x="0" y="0"/>
+                      <a:ext cx="3066667" cy="7085714"/>
+                    </a:xfrm>
+                    <a:prstGeom prst="rect">
+                      <a:avLst/>
+                    </a:prstGeom>
+                  </pic:spPr>
+                </pic:pic>
+              </a:graphicData>
+            </a:graphic>
+          </wp:inline>
+        </w:drawing>
+      </w:r>
+    </w:p>
+    <w:p>
+      <w:pPr>
+        <w:jc w:val="center"/>
+        <w:rPr>
+          <w:rFonts w:eastAsia="Times New Roman"/>
+          <w:color w:val="000000"/>
+          <w:szCs w:val="28"/>
+        </w:rPr>
+      </w:pPr>
+      <w:r>
+        <w:rPr>
+          <w:rFonts w:eastAsia="Times New Roman"/>
+          <w:color w:val="000000"/>
+          <w:szCs w:val="28"/>
+        </w:rPr>
+        <w:t>Рисунок 2 – алгоритм редактирования пар</w:t>
+      </w:r>
+    </w:p>
+    <w:p>
+      <w:pPr>
+        <w:jc w:val="both"/>
+        <w:rPr>
+          <w:rFonts w:eastAsia="Times New Roman"/>
+          <w:color w:val="000000"/>
+          <w:szCs w:val="28"/>
+        </w:rPr>
+      </w:pPr>
+      <w:r>
+        <w:rPr>
+          <w:rFonts w:eastAsia="Times New Roman"/>
+          <w:color w:val="000000"/>
+          <w:szCs w:val="28"/>
+        </w:rPr>
+        <w:t>На рисунке 3 функция выводит на экран расписание пользователя если у него правильно заполнен профиль. И передает информацию из профиля в фильтры.</w:t>
+      </w:r>
+    </w:p>
+    <w:p>
+      <w:pPr>
+        <w:jc w:val="both"/>
+        <w:rPr>
+          <w:rFonts w:eastAsia="Times New Roman"/>
+          <w:color w:val="000000"/>
+          <w:szCs w:val="28"/>
+        </w:rPr>
+      </w:pPr>
+    </w:p>
+    <w:p>
+      <w:pPr>
+        <w:ind w:firstLine="0"/>
+        <w:jc w:val="center"/>
+        <w:rPr>
+          <w:rFonts w:eastAsia="Times New Roman"/>
+          <w:color w:val="000000"/>
+          <w:szCs w:val="28"/>
+        </w:rPr>
+      </w:pPr>
+      <w:r>
+        <w:rPr>
+          <w:rFonts w:eastAsia="Times New Roman"/>
+          <w:color w:val="000000"/>
+          <w:szCs w:val="28"/>
+        </w:rPr>
+        <w:lastRenderedPageBreak/>
+        <w:drawing>
+          <wp:inline distT="0" distB="0" distL="0" distR="0" wp14:anchorId="120C2A0F" wp14:editId="383EDFB5">
+            <wp:extent cx="6128180" cy="4657725"/>
+            <wp:effectExtent l="0" t="0" r="6350" b="0"/>
+            <wp:docPr id="27" name="Рисунок 27"/>
+            <wp:cNvGraphicFramePr>
+              <a:graphicFrameLocks xmlns:a="http://schemas.openxmlformats.org/drawingml/2006/main" noChangeAspect="1"/>
+            </wp:cNvGraphicFramePr>
+            <a:graphic xmlns:a="http://schemas.openxmlformats.org/drawingml/2006/main">
+              <a:graphicData uri="http://schemas.openxmlformats.org/drawingml/2006/picture">
+                <pic:pic xmlns:pic="http://schemas.openxmlformats.org/drawingml/2006/picture">
+                  <pic:nvPicPr>
+                    <pic:cNvPr id="1" name=""/>
+                    <pic:cNvPicPr/>
+                  </pic:nvPicPr>
+                  <pic:blipFill>
+                    <a:blip r:embed="rId25"/>
+                    <a:stretch>
+                      <a:fillRect/>
+                    </a:stretch>
+                  </pic:blipFill>
+                  <pic:spPr>
+                    <a:xfrm>
+                      <a:off x="0" y="0"/>
+                      <a:ext cx="6129741" cy="4658912"/>
+                    </a:xfrm>
+                    <a:prstGeom prst="rect">
+                      <a:avLst/>
+                    </a:prstGeom>
+                  </pic:spPr>
+                </pic:pic>
+              </a:graphicData>
+            </a:graphic>
+          </wp:inline>
+        </w:drawing>
+      </w:r>
+    </w:p>
+    <w:p>
+      <w:pPr>
+        <w:jc w:val="center"/>
+        <w:rPr>
+          <w:rFonts w:eastAsia="Times New Roman"/>
+          <w:color w:val="000000"/>
+          <w:szCs w:val="28"/>
+        </w:rPr>
+      </w:pPr>
+      <w:r>
+        <w:rPr>
+          <w:rFonts w:eastAsia="Times New Roman"/>
+          <w:color w:val="000000"/>
+          <w:szCs w:val="28"/>
+        </w:rPr>
+        <w:t>Рисунок 3 – функция вывода данных</w:t>
+      </w:r>
+    </w:p>
+    <w:p>
+      <w:pPr>
+        <w:jc w:val="both"/>
+        <w:rPr>
+          <w:rFonts w:eastAsia="Times New Roman"/>
+          <w:color w:val="000000"/>
+          <w:szCs w:val="28"/>
+        </w:rPr>
+      </w:pPr>
+      <w:r>
+        <w:rPr>
+          <w:rFonts w:eastAsia="Times New Roman"/>
+          <w:color w:val="000000"/>
+          <w:szCs w:val="28"/>
+        </w:rPr>
+        <w:t>А рисунке 4 представлен блок авторизации. Данные на вход принимается логин и пароль, потом этот пароль сверяется с паролем и логинов в БД в случае успешной проверки, можно будет пройти далее и увидеть интерфейс либо пользователя, либо составителя расписания, либо администратора, иначе программа попросит повторить вход в программу.</w:t>
+      </w:r>
+    </w:p>
+    <w:p>
+      <w:pPr>
+        <w:jc w:val="both"/>
+        <w:rPr>
+          <w:rFonts w:eastAsia="Times New Roman"/>
+          <w:color w:val="000000"/>
+          <w:szCs w:val="28"/>
+        </w:rPr>
+      </w:pPr>
+    </w:p>
+    <w:p>
+      <w:pPr>
+        <w:ind w:firstLine="0"/>
+        <w:jc w:val="center"/>
+        <w:rPr>
+          <w:rFonts w:eastAsia="Times New Roman"/>
+          <w:color w:val="000000"/>
+          <w:szCs w:val="28"/>
+        </w:rPr>
+      </w:pPr>
+      <w:r>
+        <w:rPr>
+          <w:rFonts w:eastAsia="Times New Roman"/>
+          <w:color w:val="000000"/>
+          <w:szCs w:val="28"/>
+        </w:rPr>
+        <w:lastRenderedPageBreak/>
+        <w:drawing>
+          <wp:inline distT="0" distB="0" distL="0" distR="0" wp14:anchorId="6B45B849" wp14:editId="6CBBAE92">
+            <wp:extent cx="2514818" cy="5723116"/>
+            <wp:effectExtent l="0" t="0" r="0" b="0"/>
+            <wp:docPr id="28" name="Рисунок 28"/>
+            <wp:cNvGraphicFramePr>
+              <a:graphicFrameLocks xmlns:a="http://schemas.openxmlformats.org/drawingml/2006/main" noChangeAspect="1"/>
+            </wp:cNvGraphicFramePr>
+            <a:graphic xmlns:a="http://schemas.openxmlformats.org/drawingml/2006/main">
+              <a:graphicData uri="http://schemas.openxmlformats.org/drawingml/2006/picture">
+                <pic:pic xmlns:pic="http://schemas.openxmlformats.org/drawingml/2006/picture">
+                  <pic:nvPicPr>
+                    <pic:cNvPr id="1" name=""/>
+                    <pic:cNvPicPr/>
+                  </pic:nvPicPr>
+                  <pic:blipFill>
+                    <a:blip r:embed="rId26"/>
+                    <a:stretch>
+                      <a:fillRect/>
+                    </a:stretch>
+                  </pic:blipFill>
+                  <pic:spPr>
+                    <a:xfrm>
+                      <a:off x="0" y="0"/>
+                      <a:ext cx="2514818" cy="5723116"/>
+                    </a:xfrm>
+                    <a:prstGeom prst="rect">
+                      <a:avLst/>
+                    </a:prstGeom>
+                  </pic:spPr>
+                </pic:pic>
+              </a:graphicData>
+            </a:graphic>
+          </wp:inline>
+        </w:drawing>
+      </w:r>
+    </w:p>
+    <w:p>
+      <w:pPr>
+        <w:ind w:firstLine="0"/>
+        <w:jc w:val="center"/>
+        <w:rPr>
+          <w:rFonts w:eastAsia="Times New Roman"/>
+          <w:color w:val="000000"/>
+          <w:szCs w:val="28"/>
+        </w:rPr>
+      </w:pPr>
+      <w:r>
+        <w:rPr>
+          <w:rFonts w:eastAsia="Times New Roman"/>
+          <w:color w:val="000000"/>
+          <w:szCs w:val="28"/>
+        </w:rPr>
+        <w:t>Рисунок 4 – проверка авторизации</w:t>
+      </w:r>
+    </w:p>
+    <w:p>
+      <w:pPr>
         <w:pBdr>
           <w:top w:val="nil"/>
           <w:left w:val="nil"/>
@@ -19369,22 +19858,20 @@
         <w:jc w:val="both"/>
         <w:rPr>
           <w:rFonts w:eastAsia="Times New Roman"/>
-          <w:bCs/>
-          <w:color w:val="FF0000"/>
-          <w:szCs w:val="28"/>
-        </w:rPr>
-      </w:pPr>
-      <w:proofErr w:type="spellStart"/>
+          <w:b/>
+          <w:color w:val="000000"/>
+          <w:szCs w:val="28"/>
+        </w:rPr>
+      </w:pPr>
       <w:r>
         <w:rPr>
           <w:rFonts w:eastAsia="Times New Roman"/>
-          <w:bCs/>
-          <w:color w:val="FF0000"/>
-          <w:szCs w:val="28"/>
-        </w:rPr>
-        <w:t>вапрапврррррррррррррррррррррррррррррррррррррррррррррр</w:t>
-      </w:r>
-      <w:proofErr w:type="spellEnd"/>
+          <w:b/>
+          <w:color w:val="000000"/>
+          <w:szCs w:val="28"/>
+        </w:rPr>
+        <w:t>Лингвистическое обеспечение</w:t>
+      </w:r>
     </w:p>
     <w:p>
       <w:pPr>
@@ -19398,7 +19885,6 @@
         <w:jc w:val="both"/>
         <w:rPr>
           <w:rFonts w:eastAsia="Times New Roman"/>
-          <w:b/>
           <w:color w:val="000000"/>
           <w:szCs w:val="28"/>
         </w:rPr>
@@ -19406,11 +19892,78 @@
       <w:r>
         <w:rPr>
           <w:rFonts w:eastAsia="Times New Roman"/>
-          <w:b/>
           <w:color w:val="000000"/>
           <w:szCs w:val="28"/>
         </w:rPr>
-        <w:t>Лингвистическое обеспечение</w:t>
+        <w:t xml:space="preserve">В </w:t>
+      </w:r>
+      <w:r>
+        <w:rPr>
+          <w:szCs w:val="28"/>
+        </w:rPr>
+        <w:t>информационной систем</w:t>
+      </w:r>
+      <w:r>
+        <w:rPr>
+          <w:szCs w:val="28"/>
+        </w:rPr>
+        <w:t>е</w:t>
+      </w:r>
+      <w:r>
+        <w:rPr>
+          <w:szCs w:val="28"/>
+        </w:rPr>
+        <w:t xml:space="preserve"> для составления учебного расписания СибГИУ </w:t>
+      </w:r>
+      <w:r>
+        <w:rPr>
+          <w:szCs w:val="28"/>
+        </w:rPr>
+        <w:t xml:space="preserve">и сайта </w:t>
+      </w:r>
+      <w:r>
+        <w:rPr>
+          <w:szCs w:val="28"/>
+        </w:rPr>
+        <w:t xml:space="preserve">для удобного просмотра расписания в программе Visual </w:t>
+      </w:r>
+      <w:r>
+        <w:rPr>
+          <w:szCs w:val="28"/>
+        </w:rPr>
+        <w:t>Studio</w:t>
+      </w:r>
+      <w:r>
+        <w:rPr>
+          <w:rFonts w:eastAsia="Times New Roman"/>
+          <w:color w:val="000000"/>
+          <w:szCs w:val="28"/>
+        </w:rPr>
+        <w:t xml:space="preserve"> применяется</w:t>
+      </w:r>
+      <w:r>
+        <w:rPr>
+          <w:rFonts w:eastAsia="Times New Roman"/>
+          <w:color w:val="000000"/>
+          <w:szCs w:val="28"/>
+        </w:rPr>
+        <w:t xml:space="preserve"> один естественный язык – русский. В процессе жизненного цикла</w:t>
+      </w:r>
+      <w:r>
+        <w:rPr>
+          <w:rFonts w:eastAsia="Times New Roman"/>
+          <w:color w:val="000000"/>
+          <w:szCs w:val="28"/>
+        </w:rPr>
+        <w:t xml:space="preserve"> программного обеспечения,</w:t>
+      </w:r>
+      <w:r>
+        <w:rPr>
+          <w:rFonts w:eastAsia="Times New Roman"/>
+          <w:color w:val="000000"/>
+          <w:szCs w:val="28"/>
+        </w:rPr>
+        <w:t xml:space="preserve"> количество естественных языков не увеличивается.</w:t>
       </w:r>
     </w:p>
     <w:p>
@@ -19435,43 +19988,7 @@
           <w:color w:val="000000"/>
           <w:szCs w:val="28"/>
         </w:rPr>
-        <w:t xml:space="preserve">В </w:t>
-      </w:r>
-      <w:r>
-        <w:rPr>
-          <w:szCs w:val="28"/>
-        </w:rPr>
-        <w:t>информационной систем</w:t>
-      </w:r>
-      <w:r>
-        <w:rPr>
-          <w:szCs w:val="28"/>
-        </w:rPr>
-        <w:t>е</w:t>
-      </w:r>
-      <w:r>
-        <w:rPr>
-          <w:szCs w:val="28"/>
-        </w:rPr>
-        <w:t xml:space="preserve"> для составления учебного расписания СибГИУ </w:t>
-      </w:r>
-      <w:r>
-        <w:rPr>
-          <w:szCs w:val="28"/>
-        </w:rPr>
-        <w:t xml:space="preserve">и сайта </w:t>
-      </w:r>
-      <w:r>
-        <w:rPr>
-          <w:szCs w:val="28"/>
-        </w:rPr>
-        <w:t xml:space="preserve">для удобного просмотра расписания в программе Visual </w:t>
-      </w:r>
-      <w:r>
-        <w:rPr>
-          <w:szCs w:val="28"/>
-        </w:rPr>
-        <w:t>Studio</w:t>
+        <w:t xml:space="preserve">Для </w:t>
       </w:r>
       <w:r>
         <w:rPr>
@@ -19479,7 +19996,7 @@
           <w:color w:val="000000"/>
           <w:szCs w:val="28"/>
         </w:rPr>
-        <w:t xml:space="preserve"> применяется</w:t>
+        <w:t>вывода текста</w:t>
       </w:r>
       <w:r>
         <w:rPr>
@@ -19487,7 +20004,7 @@
           <w:color w:val="000000"/>
           <w:szCs w:val="28"/>
         </w:rPr>
-        <w:t xml:space="preserve"> один естественный язык – русский. В процессе жизненного цикла</w:t>
+        <w:t xml:space="preserve"> на естественных языках </w:t>
       </w:r>
       <w:r>
         <w:rPr>
@@ -19495,7 +20012,7 @@
           <w:color w:val="000000"/>
           <w:szCs w:val="28"/>
         </w:rPr>
-        <w:t xml:space="preserve"> программного обеспечения,</w:t>
+        <w:t>был применен</w:t>
       </w:r>
       <w:r>
         <w:rPr>
@@ -19503,7 +20020,33 @@
           <w:color w:val="000000"/>
           <w:szCs w:val="28"/>
         </w:rPr>
-        <w:t xml:space="preserve"> количество естественных языков не увеличивается.</w:t>
+        <w:t xml:space="preserve"> шрифт семейства </w:t>
+      </w:r>
+      <w:r>
+        <w:rPr>
+          <w:rFonts w:eastAsia="Times New Roman"/>
+          <w:color w:val="000000"/>
+          <w:szCs w:val="28"/>
+        </w:rPr>
+        <w:t xml:space="preserve">Times New </w:t>
+      </w:r>
+      <w:proofErr w:type="spellStart"/>
+      <w:r>
+        <w:rPr>
+          <w:rFonts w:eastAsia="Times New Roman"/>
+          <w:color w:val="000000"/>
+          <w:szCs w:val="28"/>
+        </w:rPr>
+        <w:t>Roman</w:t>
+      </w:r>
+      <w:proofErr w:type="spellEnd"/>
+      <w:r>
+        <w:rPr>
+          <w:rFonts w:eastAsia="Times New Roman"/>
+          <w:color w:val="000000"/>
+          <w:szCs w:val="28"/>
+        </w:rPr>
+        <w:t xml:space="preserve">. На различных экранных формах кегль шрифта и прочие настройки отличаются. По умолчанию используются следующие настройки: кегль – 12, межстрочный интервал – 1, выравнивание – по левому краю, абзацный отступ – 1. </w:t>
       </w:r>
     </w:p>
     <w:p>
@@ -19528,65 +20071,7 @@
           <w:color w:val="000000"/>
           <w:szCs w:val="28"/>
         </w:rPr>
-        <w:t xml:space="preserve">Для </w:t>
-      </w:r>
-      <w:r>
-        <w:rPr>
-          <w:rFonts w:eastAsia="Times New Roman"/>
-          <w:color w:val="000000"/>
-          <w:szCs w:val="28"/>
-        </w:rPr>
-        <w:t>вывода текста</w:t>
-      </w:r>
-      <w:r>
-        <w:rPr>
-          <w:rFonts w:eastAsia="Times New Roman"/>
-          <w:color w:val="000000"/>
-          <w:szCs w:val="28"/>
-        </w:rPr>
-        <w:t xml:space="preserve"> на естественных языках </w:t>
-      </w:r>
-      <w:r>
-        <w:rPr>
-          <w:rFonts w:eastAsia="Times New Roman"/>
-          <w:color w:val="000000"/>
-          <w:szCs w:val="28"/>
-        </w:rPr>
-        <w:t>был применен</w:t>
-      </w:r>
-      <w:r>
-        <w:rPr>
-          <w:rFonts w:eastAsia="Times New Roman"/>
-          <w:color w:val="000000"/>
-          <w:szCs w:val="28"/>
-        </w:rPr>
-        <w:t xml:space="preserve"> шрифт семейства </w:t>
-      </w:r>
-      <w:r>
-        <w:rPr>
-          <w:rFonts w:eastAsia="Times New Roman"/>
-          <w:color w:val="000000"/>
-          <w:szCs w:val="28"/>
-        </w:rPr>
-        <w:t xml:space="preserve">Times New </w:t>
-      </w:r>
-      <w:proofErr w:type="spellStart"/>
-      <w:r>
-        <w:rPr>
-          <w:rFonts w:eastAsia="Times New Roman"/>
-          <w:color w:val="000000"/>
-          <w:szCs w:val="28"/>
-        </w:rPr>
-        <w:t>Roman</w:t>
-      </w:r>
-      <w:proofErr w:type="spellEnd"/>
-      <w:r>
-        <w:rPr>
-          <w:rFonts w:eastAsia="Times New Roman"/>
-          <w:color w:val="000000"/>
-          <w:szCs w:val="28"/>
-        </w:rPr>
-        <w:t xml:space="preserve">. На различных экранных формах кегль шрифта и прочие настройки отличаются. По умолчанию используются следующие настройки: кегль – 12, межстрочный интервал – 1, выравнивание – по левому краю, абзацный отступ – 1. </w:t>
+        <w:t>Текст хранится в бинарных файлах и файлах исходного кода.</w:t>
       </w:r>
     </w:p>
     <w:p>
@@ -19611,7 +20096,33 @@
           <w:color w:val="000000"/>
           <w:szCs w:val="28"/>
         </w:rPr>
-        <w:t>Текст хранится в бинарных файлах и файлах исходного кода.</w:t>
+        <w:lastRenderedPageBreak/>
+        <w:t xml:space="preserve">При проектировании программного продукта для описания структуры, информационных потоков и другого использовались специальные языки: </w:t>
+      </w:r>
+      <w:r>
+        <w:rPr>
+          <w:rFonts w:eastAsia="Times New Roman"/>
+          <w:color w:val="000000"/>
+          <w:szCs w:val="28"/>
+          <w:lang w:val="en-US"/>
+        </w:rPr>
+        <w:t>UML</w:t>
+      </w:r>
+      <w:r>
+        <w:rPr>
+          <w:rFonts w:eastAsia="Times New Roman"/>
+          <w:color w:val="000000"/>
+          <w:szCs w:val="28"/>
+        </w:rPr>
+        <w:t>,</w:t>
+      </w:r>
+      <w:r>
+        <w:rPr>
+          <w:rFonts w:eastAsia="Times New Roman"/>
+          <w:color w:val="000000"/>
+          <w:szCs w:val="28"/>
+        </w:rPr>
+        <w:t xml:space="preserve"> блок-схемы.</w:t>
       </w:r>
     </w:p>
     <w:p>
@@ -19636,7 +20147,7 @@
           <w:color w:val="000000"/>
           <w:szCs w:val="28"/>
         </w:rPr>
-        <w:t xml:space="preserve">При проектировании программного продукта для описания структуры, информационных потоков и другого использовались специальные языки: </w:t>
+        <w:t xml:space="preserve">Программный продукт построен с использованием языка программирования С# и интегрированной среды разработки </w:t>
       </w:r>
       <w:r>
         <w:rPr>
@@ -19645,7 +20156,7 @@
           <w:szCs w:val="28"/>
           <w:lang w:val="en-US"/>
         </w:rPr>
-        <w:t>UML</w:t>
+        <w:t>Microsoft</w:t>
       </w:r>
       <w:r>
         <w:rPr>
@@ -19653,7 +20164,7 @@
           <w:color w:val="000000"/>
           <w:szCs w:val="28"/>
         </w:rPr>
-        <w:t>,</w:t>
+        <w:t xml:space="preserve"> </w:t>
       </w:r>
       <w:r>
         <w:rPr>
@@ -19661,41 +20172,31 @@
           <w:color w:val="000000"/>
           <w:szCs w:val="28"/>
         </w:rPr>
-        <w:t xml:space="preserve"> блок-схемы.</w:t>
-      </w:r>
-    </w:p>
-    <w:p>
-      <w:pPr>
-        <w:pBdr>
-          <w:top w:val="nil"/>
-          <w:left w:val="nil"/>
-          <w:bottom w:val="nil"/>
-          <w:right w:val="nil"/>
-          <w:between w:val="nil"/>
-        </w:pBdr>
-        <w:jc w:val="both"/>
+        <w:t>Visual Studio</w:t>
+      </w:r>
+      <w:r>
         <w:rPr>
           <w:rFonts w:eastAsia="Times New Roman"/>
           <w:color w:val="000000"/>
           <w:szCs w:val="28"/>
         </w:rPr>
-      </w:pPr>
+        <w:t xml:space="preserve"> 2022</w:t>
+      </w:r>
       <w:r>
         <w:rPr>
           <w:rFonts w:eastAsia="Times New Roman"/>
           <w:color w:val="000000"/>
           <w:szCs w:val="28"/>
         </w:rPr>
-        <w:t xml:space="preserve">Программный продукт построен с использованием языка программирования С# и интегрированной среды разработки </w:t>
+        <w:t xml:space="preserve">. </w:t>
       </w:r>
       <w:r>
         <w:rPr>
           <w:rFonts w:eastAsia="Times New Roman"/>
           <w:color w:val="000000"/>
           <w:szCs w:val="28"/>
-          <w:lang w:val="en-US"/>
-        </w:rPr>
-        <w:t>Microsoft</w:t>
+        </w:rPr>
+        <w:t>СУБД,</w:t>
       </w:r>
       <w:r>
         <w:rPr>
@@ -19711,7 +20212,7 @@
           <w:color w:val="000000"/>
           <w:szCs w:val="28"/>
         </w:rPr>
-        <w:t>Visual Studio</w:t>
+        <w:t xml:space="preserve">использованная при разработке </w:t>
       </w:r>
       <w:r>
         <w:rPr>
@@ -19719,7 +20220,7 @@
           <w:color w:val="000000"/>
           <w:szCs w:val="28"/>
         </w:rPr>
-        <w:t xml:space="preserve"> 2022</w:t>
+        <w:t xml:space="preserve">Microsoft SQL </w:t>
       </w:r>
       <w:r>
         <w:rPr>
@@ -19727,7 +20228,7 @@
           <w:color w:val="000000"/>
           <w:szCs w:val="28"/>
         </w:rPr>
-        <w:t xml:space="preserve">. </w:t>
+        <w:t>Server</w:t>
       </w:r>
       <w:r>
         <w:rPr>
@@ -19735,46 +20236,6 @@
           <w:color w:val="000000"/>
           <w:szCs w:val="28"/>
         </w:rPr>
-        <w:t>СУБД,</w:t>
-      </w:r>
-      <w:r>
-        <w:rPr>
-          <w:rFonts w:eastAsia="Times New Roman"/>
-          <w:color w:val="000000"/>
-          <w:szCs w:val="28"/>
-        </w:rPr>
-        <w:t xml:space="preserve"> </w:t>
-      </w:r>
-      <w:r>
-        <w:rPr>
-          <w:rFonts w:eastAsia="Times New Roman"/>
-          <w:color w:val="000000"/>
-          <w:szCs w:val="28"/>
-        </w:rPr>
-        <w:t xml:space="preserve">использованная при разработке </w:t>
-      </w:r>
-      <w:r>
-        <w:rPr>
-          <w:rFonts w:eastAsia="Times New Roman"/>
-          <w:color w:val="000000"/>
-          <w:szCs w:val="28"/>
-        </w:rPr>
-        <w:t xml:space="preserve">Microsoft SQL </w:t>
-      </w:r>
-      <w:r>
-        <w:rPr>
-          <w:rFonts w:eastAsia="Times New Roman"/>
-          <w:color w:val="000000"/>
-          <w:szCs w:val="28"/>
-        </w:rPr>
-        <w:t>Server</w:t>
-      </w:r>
-      <w:r>
-        <w:rPr>
-          <w:rFonts w:eastAsia="Times New Roman"/>
-          <w:color w:val="000000"/>
-          <w:szCs w:val="28"/>
-        </w:rPr>
         <w:t>.</w:t>
       </w:r>
     </w:p>
@@ -19814,25 +20275,7 @@
         <w:rPr>
           <w:szCs w:val="28"/>
         </w:rPr>
-        <w:t xml:space="preserve">информационной системы для составления учебного расписания СибГИУ </w:t>
-      </w:r>
-      <w:r>
-        <w:rPr>
-          <w:szCs w:val="28"/>
-        </w:rPr>
-        <w:t xml:space="preserve">и сайта </w:t>
-      </w:r>
-      <w:r>
-        <w:rPr>
-          <w:szCs w:val="28"/>
-        </w:rPr>
-        <w:t>для удобного просмотра расписания</w:t>
-      </w:r>
-      <w:r>
-        <w:rPr>
-          <w:szCs w:val="28"/>
-        </w:rPr>
-        <w:t xml:space="preserve"> представлена в таблице №1.</w:t>
+        <w:t>информационной системы для составления учебного расписания СибГИУ и сайта для удобного просмотра расписания представлена в таблице №1.</w:t>
       </w:r>
     </w:p>
     <w:p>
@@ -20570,88 +21013,16 @@
           <w:bCs/>
           <w:szCs w:val="24"/>
         </w:rPr>
-        <w:t>Была множество раз изменена база данных, точнее её сущности и атрибуты, которые приходилось изменять в связи неактуальности для предметной области. Так же был изменён интерфейс, в частности было изменена форма редактирования пар, изначально это было отдельное всплывающее окно, но оно перегораживала остальные пары, чтобы улучшить пользовательский опыт с нашим приложением, было решено добавить его справа от карточек дней, тем самым редактирование дней никак не перекрывало его содержимое.</w:t>
-      </w:r>
-    </w:p>
-    <w:p>
-      <w:pPr>
-        <w:jc w:val="both"/>
+        <w:t xml:space="preserve">Была множество раз изменена база данных, точнее её сущности и атрибуты, которые приходилось изменять в связи неактуальности для предметной области. Так </w:t>
+      </w:r>
+      <w:r>
         <w:rPr>
           <w:bCs/>
           <w:szCs w:val="24"/>
         </w:rPr>
-      </w:pPr>
-    </w:p>
-    <w:p>
-      <w:pPr>
-        <w:jc w:val="both"/>
-        <w:rPr>
-          <w:bCs/>
-          <w:szCs w:val="24"/>
-        </w:rPr>
-      </w:pPr>
-    </w:p>
-    <w:p>
-      <w:pPr>
-        <w:jc w:val="both"/>
-        <w:rPr>
-          <w:bCs/>
-          <w:szCs w:val="24"/>
-        </w:rPr>
-      </w:pPr>
-    </w:p>
-    <w:p>
-      <w:pPr>
-        <w:jc w:val="both"/>
-        <w:rPr>
-          <w:bCs/>
-          <w:szCs w:val="24"/>
-        </w:rPr>
-      </w:pPr>
-    </w:p>
-    <w:p>
-      <w:pPr>
-        <w:jc w:val="both"/>
-        <w:rPr>
-          <w:bCs/>
-          <w:szCs w:val="24"/>
-        </w:rPr>
-      </w:pPr>
-    </w:p>
-    <w:p>
-      <w:pPr>
-        <w:jc w:val="both"/>
-        <w:rPr>
-          <w:bCs/>
-          <w:szCs w:val="24"/>
-        </w:rPr>
-      </w:pPr>
-    </w:p>
-    <w:p>
-      <w:pPr>
-        <w:pStyle w:val="a5"/>
-        <w:spacing w:line="360" w:lineRule="auto"/>
-        <w:ind w:left="0" w:firstLine="709"/>
-        <w:contextualSpacing w:val="0"/>
-        <w:rPr>
-          <w:rFonts w:eastAsiaTheme="minorHAnsi"/>
-          <w:sz w:val="28"/>
-          <w:szCs w:val="40"/>
-        </w:rPr>
-      </w:pPr>
-    </w:p>
-    <w:p>
-      <w:pPr>
-        <w:pStyle w:val="a5"/>
-        <w:spacing w:line="360" w:lineRule="auto"/>
-        <w:ind w:left="0" w:firstLine="709"/>
-        <w:contextualSpacing w:val="0"/>
-        <w:rPr>
-          <w:rFonts w:eastAsiaTheme="minorHAnsi"/>
-          <w:sz w:val="28"/>
-          <w:szCs w:val="40"/>
-        </w:rPr>
-      </w:pPr>
+        <w:lastRenderedPageBreak/>
+        <w:t>же был изменён интерфейс, в частности было изменена форма редактирования пар, изначально это было отдельное всплывающее окно, но оно перегораживала остальные пары, чтобы улучшить пользовательский опыт с нашим приложением, было решено добавить его справа от карточек дней, тем самым редактирование дней никак не перекрывало его содержимое.</w:t>
+      </w:r>
     </w:p>
     <w:p>
       <w:pPr>
@@ -20672,7 +21043,6 @@
           <w:sz w:val="32"/>
           <w:szCs w:val="28"/>
         </w:rPr>
-        <w:lastRenderedPageBreak/>
         <w:t>Заключение</w:t>
       </w:r>
       <w:bookmarkEnd w:id="29"/>
@@ -20831,8 +21201,37 @@
         <w:t xml:space="preserve"> для составления учебного расписания СибГИУ и сайта для удобного просмотра расписания в программе Visual Studio" является важным и перспективным проектом, который может значительно улучшить качество образования в СибГИУ.</w:t>
       </w:r>
     </w:p>
+    <w:p>
+      <w:pPr>
+        <w:spacing w:before="480" w:after="480"/>
+        <w:outlineLvl w:val="0"/>
+        <w:rPr>
+          <w:b/>
+          <w:bCs/>
+          <w:sz w:val="32"/>
+          <w:szCs w:val="32"/>
+        </w:rPr>
+      </w:pPr>
+      <w:r>
+        <w:rPr>
+          <w:b/>
+          <w:bCs/>
+          <w:sz w:val="32"/>
+          <w:szCs w:val="32"/>
+        </w:rPr>
+        <w:lastRenderedPageBreak/>
+        <w:t>Библиографический список</w:t>
+      </w:r>
+    </w:p>
+    <w:p>
+      <w:pPr>
+        <w:rPr>
+          <w:szCs w:val="28"/>
+        </w:rPr>
+      </w:pPr>
+    </w:p>
     <w:sectPr>
-      <w:footerReference w:type="default" r:id="rId23"/>
+      <w:footerReference w:type="default" r:id="rId27"/>
       <w:pgSz w:w="11906" w:h="16838"/>
       <w:pgMar w:top="1134" w:right="567" w:bottom="1134" w:left="1134" w:header="709" w:footer="709" w:gutter="0"/>
       <w:cols w:space="708"/>
@@ -22385,6 +22784,119 @@
     </w:lvl>
   </w:abstractNum>
   <w:abstractNum w:abstractNumId="15" w15:restartNumberingAfterBreak="0">
+    <w:nsid w:val="59445296"/>
+    <w:multiLevelType w:val="hybridMultilevel"/>
+    <w:tmpl w:val="F322EF2E"/>
+    <w:lvl w:ilvl="0" w:tplc="42EA6658">
+      <w:start w:val="1"/>
+      <w:numFmt w:val="bullet"/>
+      <w:lvlText w:val=""/>
+      <w:lvlJc w:val="left"/>
+      <w:pPr>
+        <w:ind w:left="1429" w:hanging="360"/>
+      </w:pPr>
+      <w:rPr>
+        <w:rFonts w:ascii="Symbol" w:hAnsi="Symbol" w:hint="default"/>
+      </w:rPr>
+    </w:lvl>
+    <w:lvl w:ilvl="1" w:tplc="04190003" w:tentative="1">
+      <w:start w:val="1"/>
+      <w:numFmt w:val="bullet"/>
+      <w:lvlText w:val="o"/>
+      <w:lvlJc w:val="left"/>
+      <w:pPr>
+        <w:ind w:left="2149" w:hanging="360"/>
+      </w:pPr>
+      <w:rPr>
+        <w:rFonts w:ascii="Courier New" w:hAnsi="Courier New" w:cs="Courier New" w:hint="default"/>
+      </w:rPr>
+    </w:lvl>
+    <w:lvl w:ilvl="2" w:tplc="04190005" w:tentative="1">
+      <w:start w:val="1"/>
+      <w:numFmt w:val="bullet"/>
+      <w:lvlText w:val=""/>
+      <w:lvlJc w:val="left"/>
+      <w:pPr>
+        <w:ind w:left="2869" w:hanging="360"/>
+      </w:pPr>
+      <w:rPr>
+        <w:rFonts w:ascii="Wingdings" w:hAnsi="Wingdings" w:hint="default"/>
+      </w:rPr>
+    </w:lvl>
+    <w:lvl w:ilvl="3" w:tplc="04190001" w:tentative="1">
+      <w:start w:val="1"/>
+      <w:numFmt w:val="bullet"/>
+      <w:lvlText w:val=""/>
+      <w:lvlJc w:val="left"/>
+      <w:pPr>
+        <w:ind w:left="3589" w:hanging="360"/>
+      </w:pPr>
+      <w:rPr>
+        <w:rFonts w:ascii="Symbol" w:hAnsi="Symbol" w:hint="default"/>
+      </w:rPr>
+    </w:lvl>
+    <w:lvl w:ilvl="4" w:tplc="04190003" w:tentative="1">
+      <w:start w:val="1"/>
+      <w:numFmt w:val="bullet"/>
+      <w:lvlText w:val="o"/>
+      <w:lvlJc w:val="left"/>
+      <w:pPr>
+        <w:ind w:left="4309" w:hanging="360"/>
+      </w:pPr>
+      <w:rPr>
+        <w:rFonts w:ascii="Courier New" w:hAnsi="Courier New" w:cs="Courier New" w:hint="default"/>
+      </w:rPr>
+    </w:lvl>
+    <w:lvl w:ilvl="5" w:tplc="04190005" w:tentative="1">
+      <w:start w:val="1"/>
+      <w:numFmt w:val="bullet"/>
+      <w:lvlText w:val=""/>
+      <w:lvlJc w:val="left"/>
+      <w:pPr>
+        <w:ind w:left="5029" w:hanging="360"/>
+      </w:pPr>
+      <w:rPr>
+        <w:rFonts w:ascii="Wingdings" w:hAnsi="Wingdings" w:hint="default"/>
+      </w:rPr>
+    </w:lvl>
+    <w:lvl w:ilvl="6" w:tplc="04190001" w:tentative="1">
+      <w:start w:val="1"/>
+      <w:numFmt w:val="bullet"/>
+      <w:lvlText w:val=""/>
+      <w:lvlJc w:val="left"/>
+      <w:pPr>
+        <w:ind w:left="5749" w:hanging="360"/>
+      </w:pPr>
+      <w:rPr>
+        <w:rFonts w:ascii="Symbol" w:hAnsi="Symbol" w:hint="default"/>
+      </w:rPr>
+    </w:lvl>
+    <w:lvl w:ilvl="7" w:tplc="04190003" w:tentative="1">
+      <w:start w:val="1"/>
+      <w:numFmt w:val="bullet"/>
+      <w:lvlText w:val="o"/>
+      <w:lvlJc w:val="left"/>
+      <w:pPr>
+        <w:ind w:left="6469" w:hanging="360"/>
+      </w:pPr>
+      <w:rPr>
+        <w:rFonts w:ascii="Courier New" w:hAnsi="Courier New" w:cs="Courier New" w:hint="default"/>
+      </w:rPr>
+    </w:lvl>
+    <w:lvl w:ilvl="8" w:tplc="04190005" w:tentative="1">
+      <w:start w:val="1"/>
+      <w:numFmt w:val="bullet"/>
+      <w:lvlText w:val=""/>
+      <w:lvlJc w:val="left"/>
+      <w:pPr>
+        <w:ind w:left="7189" w:hanging="360"/>
+      </w:pPr>
+      <w:rPr>
+        <w:rFonts w:ascii="Wingdings" w:hAnsi="Wingdings" w:hint="default"/>
+      </w:rPr>
+    </w:lvl>
+  </w:abstractNum>
+  <w:abstractNum w:abstractNumId="16" w15:restartNumberingAfterBreak="0">
     <w:nsid w:val="5CBB4684"/>
     <w:multiLevelType w:val="multilevel"/>
     <w:tmpl w:val="63D20D68"/>
@@ -22479,7 +22991,7 @@
       </w:pPr>
     </w:lvl>
   </w:abstractNum>
-  <w:abstractNum w:abstractNumId="16" w15:restartNumberingAfterBreak="0">
+  <w:abstractNum w:abstractNumId="17" w15:restartNumberingAfterBreak="0">
     <w:nsid w:val="661A439D"/>
     <w:multiLevelType w:val="multilevel"/>
     <w:tmpl w:val="8F507AC8"/>
@@ -22601,7 +23113,7 @@
       </w:rPr>
     </w:lvl>
   </w:abstractNum>
-  <w:abstractNum w:abstractNumId="17" w15:restartNumberingAfterBreak="0">
+  <w:abstractNum w:abstractNumId="18" w15:restartNumberingAfterBreak="0">
     <w:nsid w:val="6DDF5091"/>
     <w:multiLevelType w:val="hybridMultilevel"/>
     <w:tmpl w:val="473A03C8"/>
@@ -22690,7 +23202,7 @@
       </w:pPr>
     </w:lvl>
   </w:abstractNum>
-  <w:abstractNum w:abstractNumId="18" w15:restartNumberingAfterBreak="0">
+  <w:abstractNum w:abstractNumId="19" w15:restartNumberingAfterBreak="0">
     <w:nsid w:val="75C14724"/>
     <w:multiLevelType w:val="multilevel"/>
     <w:tmpl w:val="D3B682B8"/>
@@ -22780,7 +23292,7 @@
       </w:pPr>
     </w:lvl>
   </w:abstractNum>
-  <w:abstractNum w:abstractNumId="19" w15:restartNumberingAfterBreak="0">
+  <w:abstractNum w:abstractNumId="20" w15:restartNumberingAfterBreak="0">
     <w:nsid w:val="7A223997"/>
     <w:multiLevelType w:val="hybridMultilevel"/>
     <w:tmpl w:val="0DE2E146"/>
@@ -22876,7 +23388,7 @@
     <w:abstractNumId w:val="0"/>
   </w:num>
   <w:num w:numId="4">
-    <w:abstractNumId w:val="15"/>
+    <w:abstractNumId w:val="16"/>
   </w:num>
   <w:num w:numId="5">
     <w:abstractNumId w:val="12"/>
@@ -22903,10 +23415,10 @@
     <w:abstractNumId w:val="9"/>
   </w:num>
   <w:num w:numId="13">
-    <w:abstractNumId w:val="19"/>
+    <w:abstractNumId w:val="20"/>
   </w:num>
   <w:num w:numId="14">
-    <w:abstractNumId w:val="18"/>
+    <w:abstractNumId w:val="19"/>
   </w:num>
   <w:num w:numId="15">
     <w:abstractNumId w:val="1"/>
@@ -22918,13 +23430,16 @@
     <w:abstractNumId w:val="13"/>
   </w:num>
   <w:num w:numId="18">
-    <w:abstractNumId w:val="17"/>
+    <w:abstractNumId w:val="18"/>
   </w:num>
   <w:num w:numId="19">
     <w:abstractNumId w:val="10"/>
   </w:num>
   <w:num w:numId="20">
-    <w:abstractNumId w:val="16"/>
+    <w:abstractNumId w:val="17"/>
+  </w:num>
+  <w:num w:numId="21">
+    <w:abstractNumId w:val="15"/>
   </w:num>
 </w:numbering>
 </file>

</xml_diff>